<commit_message>
Restored deleted file and added modified file
</commit_message>
<xml_diff>
--- a/Projekti2_Arvauspeli/Aravauspeli_Projektidokumentti.docx
+++ b/Projekti2_Arvauspeli/Aravauspeli_Projektidokumentti.docx
@@ -36,11 +36,9 @@
             <w:pPr>
               <w:pStyle w:val="Title"/>
             </w:pPr>
-            <w:proofErr w:type="spellStart"/>
             <w:r>
               <w:t>Projektidokumentti</w:t>
             </w:r>
-            <w:proofErr w:type="spellEnd"/>
           </w:p>
         </w:tc>
         <w:tc>
@@ -81,18 +79,8 @@
                 <w:szCs w:val="22"/>
                 <w:lang w:val="fi-FI"/>
               </w:rPr>
-              <w:t xml:space="preserve">Rina Ratiyapinan, Laura </w:t>
-            </w:r>
-            <w:proofErr w:type="spellStart"/>
-            <w:r>
-              <w:rPr>
-                <w:sz w:val="22"/>
-                <w:szCs w:val="22"/>
-                <w:lang w:val="fi-FI"/>
-              </w:rPr>
-              <w:t>knuuti</w:t>
-            </w:r>
-            <w:proofErr w:type="spellEnd"/>
+              <w:t>Rina Ratiyapinan, Laura knuuti</w:t>
+            </w:r>
           </w:p>
         </w:tc>
       </w:tr>
@@ -115,23 +103,27 @@
       <w:pPr>
         <w:pStyle w:val="Header"/>
         <w:rPr>
+          <w:rFonts w:asciiTheme="majorHAnsi" w:hAnsiTheme="majorHAnsi"/>
           <w:lang w:val="fi-FI"/>
         </w:rPr>
       </w:pPr>
       <w:r>
         <w:rPr>
+          <w:rFonts w:asciiTheme="majorHAnsi" w:hAnsiTheme="majorHAnsi"/>
           <w:lang w:val="fi-FI"/>
         </w:rPr>
         <w:t xml:space="preserve">Päivämäärä: </w:t>
       </w:r>
       <w:r>
         <w:rPr>
+          <w:rFonts w:asciiTheme="majorHAnsi" w:hAnsiTheme="majorHAnsi"/>
           <w:lang w:val="fi-FI"/>
         </w:rPr>
         <w:t>7</w:t>
       </w:r>
       <w:r>
         <w:rPr>
+          <w:rFonts w:asciiTheme="majorHAnsi" w:hAnsiTheme="majorHAnsi"/>
           <w:lang w:val="fi-FI"/>
         </w:rPr>
         <w:t>.11.2024</w:t>
@@ -176,7 +168,6 @@
                 <w:szCs w:val="24"/>
               </w:rPr>
             </w:pPr>
-            <w:proofErr w:type="spellStart"/>
             <w:r>
               <w:rPr>
                 <w:b/>
@@ -184,29 +175,8 @@
                 <w:sz w:val="24"/>
                 <w:szCs w:val="24"/>
               </w:rPr>
-              <w:t>Projektin</w:t>
-            </w:r>
-            <w:proofErr w:type="spellEnd"/>
-            <w:r>
-              <w:rPr>
-                <w:b/>
-                <w:bCs/>
-                <w:sz w:val="24"/>
-                <w:szCs w:val="24"/>
-              </w:rPr>
-              <w:t xml:space="preserve"> </w:t>
-            </w:r>
-            <w:proofErr w:type="spellStart"/>
-            <w:r>
-              <w:rPr>
-                <w:b/>
-                <w:bCs/>
-                <w:sz w:val="24"/>
-                <w:szCs w:val="24"/>
-              </w:rPr>
-              <w:t>Yleiskuvaus</w:t>
-            </w:r>
-            <w:proofErr w:type="spellEnd"/>
+              <w:t>Projektin Yleiskuvaus</w:t>
+            </w:r>
           </w:p>
         </w:tc>
         <w:tc>
@@ -446,7 +416,6 @@
                 <w:szCs w:val="24"/>
               </w:rPr>
             </w:pPr>
-            <w:proofErr w:type="spellStart"/>
             <w:r>
               <w:rPr>
                 <w:b/>
@@ -454,29 +423,8 @@
                 <w:sz w:val="24"/>
                 <w:szCs w:val="24"/>
               </w:rPr>
-              <w:t>Arvaukset</w:t>
-            </w:r>
-            <w:proofErr w:type="spellEnd"/>
-            <w:r>
-              <w:rPr>
-                <w:b/>
-                <w:bCs/>
-                <w:sz w:val="24"/>
-                <w:szCs w:val="24"/>
-              </w:rPr>
-              <w:t xml:space="preserve"> ja </w:t>
-            </w:r>
-            <w:proofErr w:type="spellStart"/>
-            <w:r>
-              <w:rPr>
-                <w:b/>
-                <w:bCs/>
-                <w:sz w:val="24"/>
-                <w:szCs w:val="24"/>
-              </w:rPr>
-              <w:t>vihjeet</w:t>
-            </w:r>
-            <w:proofErr w:type="spellEnd"/>
+              <w:t>Arvaukset ja vihjeet</w:t>
+            </w:r>
             <w:r>
               <w:rPr>
                 <w:sz w:val="24"/>
@@ -592,19 +540,8 @@
                 <w:sz w:val="24"/>
                 <w:szCs w:val="24"/>
               </w:rPr>
-              <w:t xml:space="preserve">Voitto ja </w:t>
-            </w:r>
-            <w:proofErr w:type="spellStart"/>
-            <w:r>
-              <w:rPr>
-                <w:b/>
-                <w:bCs/>
-                <w:sz w:val="24"/>
-                <w:szCs w:val="24"/>
-              </w:rPr>
-              <w:t>häviö</w:t>
-            </w:r>
-            <w:proofErr w:type="spellEnd"/>
+              <w:t>Voitto ja häviö</w:t>
+            </w:r>
             <w:r>
               <w:rPr>
                 <w:sz w:val="24"/>
@@ -931,7 +868,6 @@
                 <w:szCs w:val="24"/>
               </w:rPr>
             </w:pPr>
-            <w:proofErr w:type="spellStart"/>
             <w:r>
               <w:rPr>
                 <w:b/>
@@ -942,7 +878,6 @@
               <w:lastRenderedPageBreak/>
               <w:t>Kehitystehtävät</w:t>
             </w:r>
-            <w:proofErr w:type="spellEnd"/>
           </w:p>
         </w:tc>
         <w:tc>
@@ -1013,25 +948,7 @@
                 <w:szCs w:val="24"/>
                 <w:lang w:val="fi-FI"/>
               </w:rPr>
-              <w:t xml:space="preserve">: </w:t>
-            </w:r>
-            <w:proofErr w:type="spellStart"/>
-            <w:r>
-              <w:rPr>
-                <w:sz w:val="24"/>
-                <w:szCs w:val="24"/>
-                <w:lang w:val="fi-FI"/>
-              </w:rPr>
-              <w:t>makeGuess</w:t>
-            </w:r>
-            <w:proofErr w:type="spellEnd"/>
-            <w:r>
-              <w:rPr>
-                <w:sz w:val="24"/>
-                <w:szCs w:val="24"/>
-                <w:lang w:val="fi-FI"/>
-              </w:rPr>
-              <w:t>-toiminto vertaa arvattua numeroa oikeaan numeroon ja vähentää yrityksiä, jos arvaus on väärin.</w:t>
+              <w:t>: makeGuess-toiminto vertaa arvattua numeroa oikeaan numeroon ja vähentää yrityksiä, jos arvaus on väärin.</w:t>
             </w:r>
           </w:p>
           <w:p>
@@ -1063,25 +980,7 @@
                 <w:szCs w:val="24"/>
                 <w:lang w:val="fi-FI"/>
               </w:rPr>
-              <w:t xml:space="preserve">: </w:t>
-            </w:r>
-            <w:proofErr w:type="spellStart"/>
-            <w:r>
-              <w:rPr>
-                <w:sz w:val="24"/>
-                <w:szCs w:val="24"/>
-                <w:lang w:val="fi-FI"/>
-              </w:rPr>
-              <w:t>resetGame</w:t>
-            </w:r>
-            <w:proofErr w:type="spellEnd"/>
-            <w:r>
-              <w:rPr>
-                <w:sz w:val="24"/>
-                <w:szCs w:val="24"/>
-                <w:lang w:val="fi-FI"/>
-              </w:rPr>
-              <w:t>-toiminto aloittaa uuden pelin ja arpoo uuden numeron.</w:t>
+              <w:t>: resetGame-toiminto aloittaa uuden pelin ja arpoo uuden numeron.</w:t>
             </w:r>
           </w:p>
           <w:p>
@@ -1167,7 +1066,6 @@
                 <w:szCs w:val="24"/>
               </w:rPr>
             </w:pPr>
-            <w:proofErr w:type="spellStart"/>
             <w:r>
               <w:rPr>
                 <w:b/>
@@ -1175,29 +1073,8 @@
                 <w:sz w:val="24"/>
                 <w:szCs w:val="24"/>
               </w:rPr>
-              <w:t>Koodin</w:t>
-            </w:r>
-            <w:proofErr w:type="spellEnd"/>
-            <w:r>
-              <w:rPr>
-                <w:b/>
-                <w:bCs/>
-                <w:sz w:val="24"/>
-                <w:szCs w:val="24"/>
-              </w:rPr>
-              <w:t xml:space="preserve"> </w:t>
-            </w:r>
-            <w:proofErr w:type="spellStart"/>
-            <w:r>
-              <w:rPr>
-                <w:b/>
-                <w:bCs/>
-                <w:sz w:val="24"/>
-                <w:szCs w:val="24"/>
-              </w:rPr>
-              <w:t>Yhteenveto</w:t>
-            </w:r>
-            <w:proofErr w:type="spellEnd"/>
+              <w:t>Koodin Yhteenveto</w:t>
+            </w:r>
           </w:p>
         </w:tc>
         <w:tc>
@@ -1226,19 +1103,8 @@
                 <w:sz w:val="24"/>
                 <w:szCs w:val="24"/>
               </w:rPr>
-              <w:t>HTML-</w:t>
-            </w:r>
-            <w:proofErr w:type="spellStart"/>
-            <w:r>
-              <w:rPr>
-                <w:b/>
-                <w:bCs/>
-                <w:sz w:val="24"/>
-                <w:szCs w:val="24"/>
-              </w:rPr>
-              <w:t>rakenne</w:t>
-            </w:r>
-            <w:proofErr w:type="spellEnd"/>
+              <w:t>HTML-rakenne</w:t>
+            </w:r>
             <w:r>
               <w:rPr>
                 <w:sz w:val="24"/>
@@ -1310,19 +1176,8 @@
                 <w:sz w:val="24"/>
                 <w:szCs w:val="24"/>
               </w:rPr>
-              <w:t>JavaScript-</w:t>
-            </w:r>
-            <w:proofErr w:type="spellStart"/>
-            <w:r>
-              <w:rPr>
-                <w:b/>
-                <w:bCs/>
-                <w:sz w:val="24"/>
-                <w:szCs w:val="24"/>
-              </w:rPr>
-              <w:t>logiikka</w:t>
-            </w:r>
-            <w:proofErr w:type="spellEnd"/>
+              <w:t>JavaScript-logiikka</w:t>
+            </w:r>
             <w:r>
               <w:rPr>
                 <w:sz w:val="24"/>
@@ -1372,25 +1227,7 @@
                 <w:szCs w:val="24"/>
                 <w:lang w:val="fi-FI"/>
               </w:rPr>
-              <w:t xml:space="preserve">Painikkeiden toiminnot, jotka kutsuvat </w:t>
-            </w:r>
-            <w:proofErr w:type="spellStart"/>
-            <w:r>
-              <w:rPr>
-                <w:sz w:val="24"/>
-                <w:szCs w:val="24"/>
-                <w:lang w:val="fi-FI"/>
-              </w:rPr>
-              <w:t>makeGuess</w:t>
-            </w:r>
-            <w:proofErr w:type="spellEnd"/>
-            <w:r>
-              <w:rPr>
-                <w:sz w:val="24"/>
-                <w:szCs w:val="24"/>
-                <w:lang w:val="fi-FI"/>
-              </w:rPr>
-              <w:t>-toimintoa valitulla numerolla.</w:t>
+              <w:t>Painikkeiden toiminnot, jotka kutsuvat makeGuess-toimintoa valitulla numerolla.</w:t>
             </w:r>
           </w:p>
           <w:p>
@@ -1412,19 +1249,8 @@
                 <w:sz w:val="24"/>
                 <w:szCs w:val="24"/>
               </w:rPr>
-              <w:t>CSS-</w:t>
-            </w:r>
-            <w:proofErr w:type="spellStart"/>
-            <w:r>
-              <w:rPr>
-                <w:b/>
-                <w:bCs/>
-                <w:sz w:val="24"/>
-                <w:szCs w:val="24"/>
-              </w:rPr>
-              <w:t>tyylit</w:t>
-            </w:r>
-            <w:proofErr w:type="spellEnd"/>
+              <w:t>CSS-tyylit</w:t>
+            </w:r>
             <w:r>
               <w:rPr>
                 <w:sz w:val="24"/>
@@ -1523,7 +1349,6 @@
                 <w:lang w:val="fi-FI"/>
               </w:rPr>
             </w:pPr>
-            <w:proofErr w:type="spellStart"/>
             <w:r>
               <w:rPr>
                 <w:b/>
@@ -1534,7 +1359,6 @@
               <w:lastRenderedPageBreak/>
               <w:t>Käyttöohjeet</w:t>
             </w:r>
-            <w:proofErr w:type="spellEnd"/>
           </w:p>
         </w:tc>
         <w:tc>
@@ -5200,6 +5024,7 @@
   <w:style w:type="character" w:default="1" w:styleId="DefaultParagraphFont">
     <w:name w:val="Default Paragraph Font"/>
     <w:uiPriority w:val="1"/>
+    <w:semiHidden/>
     <w:unhideWhenUsed/>
   </w:style>
   <w:style w:type="table" w:default="1" w:styleId="TableNormal">

</xml_diff>